<commit_message>
automatically install the template
</commit_message>
<xml_diff>
--- a/Lightning2/Content/Documentation/Welcome.docx
+++ b/Lightning2/Content/Documentation/Welcome.docx
@@ -113,6 +113,42 @@
           <w:color w:val="385623" w:themeColor="accent6" w:themeShade="80"/>
         </w:rPr>
         <w:t>Feature requests are welcome!</w:t>
+      </w:r>
+    </w:p>
+    <w:p>
+      <w:pPr>
+        <w:rPr>
+          <w:rFonts w:ascii="Arial" w:hAnsi="Arial" w:cs="Arial"/>
+        </w:rPr>
+      </w:pPr>
+      <w:r>
+        <w:rPr>
+          <w:rFonts w:ascii="Arial" w:hAnsi="Arial" w:cs="Arial"/>
+          <w:sz w:val="36"/>
+          <w:szCs w:val="36"/>
+        </w:rPr>
+        <w:t>Prerequisites</w:t>
+      </w:r>
+      <w:r>
+        <w:rPr>
+          <w:rFonts w:ascii="Arial" w:hAnsi="Arial" w:cs="Arial"/>
+          <w:sz w:val="36"/>
+          <w:szCs w:val="36"/>
+        </w:rPr>
+        <w:br/>
+      </w:r>
+      <w:r>
+        <w:rPr>
+          <w:rFonts w:ascii="Arial" w:hAnsi="Arial" w:cs="Arial"/>
+        </w:rPr>
+        <w:t>.NET 6.0 runtime</w:t>
+      </w:r>
+      <w:r>
+        <w:rPr>
+          <w:rFonts w:ascii="Arial" w:hAnsi="Arial" w:cs="Arial"/>
+        </w:rPr>
+        <w:br/>
+        <w:t>Visual Studio 2022 (17.0.0+)</w:t>
       </w:r>
     </w:p>
     <w:p>

</xml_diff>